<commit_message>
Update Endpoints with MemberService (Email Unique)
</commit_message>
<xml_diff>
--- a/docs/3_Schnittstellenplanung.docx
+++ b/docs/3_Schnittstellenplanung.docx
@@ -683,46 +683,34 @@
             </w:r>
           </w:p>
           <w:p>
-            <w:pPr>
-              <w:rPr>
-                <w:lang w:val="en-US"/>
-              </w:rPr>
-            </w:pPr>
-            <w:proofErr w:type="spellStart"/>
-            <w:r>
-              <w:rPr>
-                <w:lang w:val="en-US"/>
-              </w:rPr>
-              <w:t>Ungültiger</w:t>
-            </w:r>
-            <w:proofErr w:type="spellEnd"/>
-            <w:r>
-              <w:rPr>
-                <w:lang w:val="en-US"/>
-              </w:rPr>
-              <w:t xml:space="preserve"> JWT-Token</w:t>
-            </w:r>
-          </w:p>
-          <w:p>
-            <w:pPr>
-              <w:rPr>
-                <w:b/>
-                <w:bCs/>
-                <w:lang w:val="en-US"/>
-              </w:rPr>
-            </w:pPr>
-            <w:r>
-              <w:rPr>
-                <w:b/>
-                <w:bCs/>
-                <w:lang w:val="en-US"/>
-              </w:rPr>
+            <w:r>
+              <w:t>Ungültiger JWT-Token</w:t>
+            </w:r>
+            <w:r>
+              <w:t xml:space="preserve"> od</w:t>
+            </w:r>
+            <w:r>
+              <w:t xml:space="preserve">er keine Berechtigung für </w:t>
+            </w:r>
+          </w:p>
+          <w:p>
+            <w:pPr>
+              <w:rPr>
+                <w:b/>
+                <w:bCs/>
+              </w:rPr>
+            </w:pPr>
+            <w:r>
+              <w:rPr>
+                <w:b/>
+                <w:bCs/>
+              </w:rPr>
+              <w:lastRenderedPageBreak/>
               <w:t>404 – NOT FOUND</w:t>
             </w:r>
           </w:p>
           <w:p>
             <w:r>
-              <w:lastRenderedPageBreak/>
               <w:t>Buchung nicht gefunden</w:t>
             </w:r>
           </w:p>
@@ -1445,6 +1433,9 @@
     </w:p>
     <w:p>
       <w:r>
+        <w:rPr>
+          <w:noProof/>
+        </w:rPr>
         <w:drawing>
           <wp:inline distT="0" distB="0" distL="0" distR="0" wp14:anchorId="64B3723B" wp14:editId="22F134B7">
             <wp:extent cx="5760720" cy="5118100"/>

</xml_diff>

<commit_message>
Update Sequence Diagram and Create Booking with Bookingid in JSON req
</commit_message>
<xml_diff>
--- a/docs/3_Schnittstellenplanung.docx
+++ b/docs/3_Schnittstellenplanung.docx
@@ -632,52 +632,32 @@
               <w:rPr>
                 <w:b/>
                 <w:bCs/>
-                <w:lang w:val="en-US"/>
-              </w:rPr>
-            </w:pPr>
-            <w:r>
-              <w:rPr>
-                <w:b/>
-                <w:bCs/>
-                <w:lang w:val="en-US"/>
+              </w:rPr>
+            </w:pPr>
+            <w:r>
+              <w:rPr>
+                <w:b/>
+                <w:bCs/>
               </w:rPr>
               <w:t>204 – NO CONTENT</w:t>
             </w:r>
           </w:p>
           <w:p>
-            <w:pPr>
-              <w:rPr>
-                <w:lang w:val="en-US"/>
-              </w:rPr>
-            </w:pPr>
-            <w:proofErr w:type="spellStart"/>
-            <w:r>
-              <w:rPr>
-                <w:lang w:val="en-US"/>
-              </w:rPr>
-              <w:t>Erfolgreich</w:t>
-            </w:r>
-            <w:proofErr w:type="spellEnd"/>
-            <w:r>
-              <w:rPr>
-                <w:lang w:val="en-US"/>
-              </w:rPr>
-              <w:t xml:space="preserve"> </w:t>
-            </w:r>
-          </w:p>
-          <w:p>
-            <w:pPr>
-              <w:rPr>
-                <w:b/>
-                <w:bCs/>
-                <w:lang w:val="en-US"/>
-              </w:rPr>
-            </w:pPr>
-            <w:r>
-              <w:rPr>
-                <w:b/>
-                <w:bCs/>
-                <w:lang w:val="en-US"/>
+            <w:r>
+              <w:t xml:space="preserve">Erfolgreich </w:t>
+            </w:r>
+          </w:p>
+          <w:p>
+            <w:pPr>
+              <w:rPr>
+                <w:b/>
+                <w:bCs/>
+              </w:rPr>
+            </w:pPr>
+            <w:r>
+              <w:rPr>
+                <w:b/>
+                <w:bCs/>
               </w:rPr>
               <w:t>401 – UNAUTHORIZIZED</w:t>
             </w:r>
@@ -1433,13 +1413,10 @@
     </w:p>
     <w:p>
       <w:r>
-        <w:rPr>
-          <w:noProof/>
-        </w:rPr>
         <w:drawing>
-          <wp:inline distT="0" distB="0" distL="0" distR="0" wp14:anchorId="64B3723B" wp14:editId="22F134B7">
-            <wp:extent cx="5760720" cy="5118100"/>
-            <wp:effectExtent l="19050" t="19050" r="11430" b="25400"/>
+          <wp:inline distT="0" distB="0" distL="0" distR="0" wp14:anchorId="72507A24" wp14:editId="087B8C92">
+            <wp:extent cx="5760720" cy="5069205"/>
+            <wp:effectExtent l="19050" t="19050" r="11430" b="17145"/>
             <wp:docPr id="1" name="Grafik 1" descr="Ein Bild, das Tisch enthält.&#10;&#10;Automatisch generierte Beschreibung"/>
             <wp:cNvGraphicFramePr>
               <a:graphicFrameLocks xmlns:a="http://schemas.openxmlformats.org/drawingml/2006/main" noChangeAspect="1"/>
@@ -1460,12 +1437,12 @@
                   <pic:spPr>
                     <a:xfrm>
                       <a:off x="0" y="0"/>
-                      <a:ext cx="5760720" cy="5118100"/>
+                      <a:ext cx="5760720" cy="5069205"/>
                     </a:xfrm>
                     <a:prstGeom prst="rect">
                       <a:avLst/>
                     </a:prstGeom>
-                    <a:ln w="3175">
+                    <a:ln>
                       <a:solidFill>
                         <a:schemeClr val="tx1"/>
                       </a:solidFill>

</xml_diff>